<commit_message>
added to th report
</commit_message>
<xml_diff>
--- a/Report.docx
+++ b/Report.docx
@@ -4,6 +4,443 @@
   <w:body>
     <w:p>
       <w:pPr>
+        <w:rPr>
+          <w:rFonts w:asciiTheme="majorBidi" w:hAnsiTheme="majorBidi" w:cstheme="majorBidi"/>
+          <w:b/>
+          <w:bCs/>
+          <w:sz w:val="28"/>
+          <w:szCs w:val="28"/>
+        </w:rPr>
+      </w:pPr>
+      <w:r>
+        <w:rPr>
+          <w:rFonts w:asciiTheme="majorBidi" w:hAnsiTheme="majorBidi" w:cstheme="majorBidi"/>
+          <w:b/>
+          <w:bCs/>
+          <w:sz w:val="28"/>
+          <w:szCs w:val="28"/>
+        </w:rPr>
+        <w:t xml:space="preserve">Background on the </w:t>
+      </w:r>
+      <w:r>
+        <w:rPr>
+          <w:rFonts w:asciiTheme="majorBidi" w:hAnsiTheme="majorBidi" w:cstheme="majorBidi"/>
+          <w:b/>
+          <w:bCs/>
+          <w:sz w:val="28"/>
+          <w:szCs w:val="28"/>
+        </w:rPr>
+        <w:t>Addressed T</w:t>
+      </w:r>
+      <w:r>
+        <w:rPr>
+          <w:rFonts w:asciiTheme="majorBidi" w:hAnsiTheme="majorBidi" w:cstheme="majorBidi"/>
+          <w:b/>
+          <w:bCs/>
+          <w:sz w:val="28"/>
+          <w:szCs w:val="28"/>
+        </w:rPr>
+        <w:t xml:space="preserve">hermodynamic </w:t>
+      </w:r>
+      <w:r>
+        <w:rPr>
+          <w:rFonts w:asciiTheme="majorBidi" w:hAnsiTheme="majorBidi" w:cstheme="majorBidi"/>
+          <w:b/>
+          <w:bCs/>
+          <w:sz w:val="28"/>
+          <w:szCs w:val="28"/>
+        </w:rPr>
+        <w:t>P</w:t>
+      </w:r>
+      <w:r>
+        <w:rPr>
+          <w:rFonts w:asciiTheme="majorBidi" w:hAnsiTheme="majorBidi" w:cstheme="majorBidi"/>
+          <w:b/>
+          <w:bCs/>
+          <w:sz w:val="28"/>
+          <w:szCs w:val="28"/>
+        </w:rPr>
+        <w:t>roblem</w:t>
+      </w:r>
+    </w:p>
+    <w:p>
+      <w:pPr>
+        <w:jc w:val="both"/>
+        <w:rPr>
+          <w:rFonts w:asciiTheme="majorBidi" w:hAnsiTheme="majorBidi" w:cstheme="majorBidi"/>
+          <w:sz w:val="24"/>
+          <w:szCs w:val="24"/>
+        </w:rPr>
+      </w:pPr>
+      <w:r>
+        <w:rPr>
+          <w:noProof/>
+        </w:rPr>
+        <mc:AlternateContent>
+          <mc:Choice Requires="wps">
+            <w:drawing>
+              <wp:anchor distT="0" distB="0" distL="114300" distR="114300" simplePos="0" relativeHeight="251660288" behindDoc="0" locked="0" layoutInCell="1" allowOverlap="1" wp14:anchorId="6473138F" wp14:editId="2DC23203">
+                <wp:simplePos x="0" y="0"/>
+                <wp:positionH relativeFrom="margin">
+                  <wp:align>right</wp:align>
+                </wp:positionH>
+                <wp:positionV relativeFrom="paragraph">
+                  <wp:posOffset>3007995</wp:posOffset>
+                </wp:positionV>
+                <wp:extent cx="3143885" cy="190500"/>
+                <wp:effectExtent l="0" t="0" r="0" b="0"/>
+                <wp:wrapThrough wrapText="bothSides">
+                  <wp:wrapPolygon edited="0">
+                    <wp:start x="0" y="0"/>
+                    <wp:lineTo x="0" y="19440"/>
+                    <wp:lineTo x="21465" y="19440"/>
+                    <wp:lineTo x="21465" y="0"/>
+                    <wp:lineTo x="0" y="0"/>
+                  </wp:wrapPolygon>
+                </wp:wrapThrough>
+                <wp:docPr id="2" name="Text Box 2"/>
+                <wp:cNvGraphicFramePr/>
+                <a:graphic xmlns:a="http://schemas.openxmlformats.org/drawingml/2006/main">
+                  <a:graphicData uri="http://schemas.microsoft.com/office/word/2010/wordprocessingShape">
+                    <wps:wsp>
+                      <wps:cNvSpPr txBox="1"/>
+                      <wps:spPr>
+                        <a:xfrm>
+                          <a:off x="0" y="0"/>
+                          <a:ext cx="3143885" cy="190500"/>
+                        </a:xfrm>
+                        <a:prstGeom prst="rect">
+                          <a:avLst/>
+                        </a:prstGeom>
+                        <a:solidFill>
+                          <a:prstClr val="white"/>
+                        </a:solidFill>
+                        <a:ln>
+                          <a:noFill/>
+                        </a:ln>
+                      </wps:spPr>
+                      <wps:txbx>
+                        <w:txbxContent>
+                          <w:p>
+                            <w:pPr>
+                              <w:pStyle w:val="Caption"/>
+                              <w:jc w:val="center"/>
+                              <w:rPr>
+                                <w:noProof/>
+                              </w:rPr>
+                            </w:pPr>
+                            <w:r>
+                              <w:t xml:space="preserve">Figure </w:t>
+                            </w:r>
+                            <w:r>
+                              <w:fldChar w:fldCharType="begin"/>
+                            </w:r>
+                            <w:r>
+                              <w:instrText xml:space="preserve"> SEQ Figure \* ARABIC </w:instrText>
+                            </w:r>
+                            <w:r>
+                              <w:fldChar w:fldCharType="separate"/>
+                            </w:r>
+                            <w:r>
+                              <w:rPr>
+                                <w:noProof/>
+                              </w:rPr>
+                              <w:t>1</w:t>
+                            </w:r>
+                            <w:r>
+                              <w:rPr>
+                                <w:noProof/>
+                              </w:rPr>
+                              <w:fldChar w:fldCharType="end"/>
+                            </w:r>
+                          </w:p>
+                        </w:txbxContent>
+                      </wps:txbx>
+                      <wps:bodyPr rot="0" spcFirstLastPara="0" vertOverflow="overflow" horzOverflow="overflow" vert="horz" wrap="square" lIns="0" tIns="0" rIns="0" bIns="0" numCol="1" spcCol="0" rtlCol="0" fromWordArt="0" anchor="t" anchorCtr="0" forceAA="0" compatLnSpc="1">
+                        <a:prstTxWarp prst="textNoShape">
+                          <a:avLst/>
+                        </a:prstTxWarp>
+                        <a:noAutofit/>
+                      </wps:bodyPr>
+                    </wps:wsp>
+                  </a:graphicData>
+                </a:graphic>
+                <wp14:sizeRelV relativeFrom="margin">
+                  <wp14:pctHeight>0</wp14:pctHeight>
+                </wp14:sizeRelV>
+              </wp:anchor>
+            </w:drawing>
+          </mc:Choice>
+          <mc:Fallback>
+            <w:pict>
+              <v:shapetype w14:anchorId="6473138F" id="_x0000_t202" coordsize="21600,21600" o:spt="202" path="m,l,21600r21600,l21600,xe">
+                <v:stroke joinstyle="miter"/>
+                <v:path gradientshapeok="t" o:connecttype="rect"/>
+              </v:shapetype>
+              <v:shape id="Text Box 2" o:spid="_x0000_s1026" type="#_x0000_t202" style="position:absolute;left:0;text-align:left;margin-left:196.35pt;margin-top:236.85pt;width:247.55pt;height:15pt;z-index:251660288;visibility:visible;mso-wrap-style:square;mso-height-percent:0;mso-wrap-distance-left:9pt;mso-wrap-distance-top:0;mso-wrap-distance-right:9pt;mso-wrap-distance-bottom:0;mso-position-horizontal:right;mso-position-horizontal-relative:margin;mso-position-vertical:absolute;mso-position-vertical-relative:text;mso-height-percent:0;mso-height-relative:margin;v-text-anchor:top" o:gfxdata="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" stroked="f">
+                <v:textbox inset="0,0,0,0">
+                  <w:txbxContent>
+                    <w:p>
+                      <w:pPr>
+                        <w:pStyle w:val="Caption"/>
+                        <w:jc w:val="center"/>
+                        <w:rPr>
+                          <w:noProof/>
+                        </w:rPr>
+                      </w:pPr>
+                      <w:r>
+                        <w:t xml:space="preserve">Figure </w:t>
+                      </w:r>
+                      <w:r>
+                        <w:fldChar w:fldCharType="begin"/>
+                      </w:r>
+                      <w:r>
+                        <w:instrText xml:space="preserve"> SEQ Figure \* ARABIC </w:instrText>
+                      </w:r>
+                      <w:r>
+                        <w:fldChar w:fldCharType="separate"/>
+                      </w:r>
+                      <w:r>
+                        <w:rPr>
+                          <w:noProof/>
+                        </w:rPr>
+                        <w:t>1</w:t>
+                      </w:r>
+                      <w:r>
+                        <w:rPr>
+                          <w:noProof/>
+                        </w:rPr>
+                        <w:fldChar w:fldCharType="end"/>
+                      </w:r>
+                    </w:p>
+                  </w:txbxContent>
+                </v:textbox>
+                <w10:wrap type="through" anchorx="margin"/>
+              </v:shape>
+            </w:pict>
+          </mc:Fallback>
+        </mc:AlternateContent>
+      </w:r>
+      <w:r>
+        <w:rPr>
+          <w:noProof/>
+        </w:rPr>
+        <w:drawing>
+          <wp:anchor distT="0" distB="0" distL="114300" distR="114300" simplePos="0" relativeHeight="251659264" behindDoc="0" locked="0" layoutInCell="1" allowOverlap="1" wp14:anchorId="0E05677F" wp14:editId="006034C7">
+            <wp:simplePos x="0" y="0"/>
+            <wp:positionH relativeFrom="margin">
+              <wp:posOffset>2799080</wp:posOffset>
+            </wp:positionH>
+            <wp:positionV relativeFrom="paragraph">
+              <wp:posOffset>600075</wp:posOffset>
+            </wp:positionV>
+            <wp:extent cx="3143885" cy="2560320"/>
+            <wp:effectExtent l="0" t="0" r="0" b="0"/>
+            <wp:wrapThrough wrapText="bothSides">
+              <wp:wrapPolygon edited="0">
+                <wp:start x="0" y="0"/>
+                <wp:lineTo x="0" y="21375"/>
+                <wp:lineTo x="21465" y="21375"/>
+                <wp:lineTo x="21465" y="0"/>
+                <wp:lineTo x="0" y="0"/>
+              </wp:wrapPolygon>
+            </wp:wrapThrough>
+            <wp:docPr id="1" name="Picture 1"/>
+            <wp:cNvGraphicFramePr>
+              <a:graphicFrameLocks xmlns:a="http://schemas.openxmlformats.org/drawingml/2006/main" noChangeAspect="1"/>
+            </wp:cNvGraphicFramePr>
+            <a:graphic xmlns:a="http://schemas.openxmlformats.org/drawingml/2006/main">
+              <a:graphicData uri="http://schemas.openxmlformats.org/drawingml/2006/picture">
+                <pic:pic xmlns:pic="http://schemas.openxmlformats.org/drawingml/2006/picture">
+                  <pic:nvPicPr>
+                    <pic:cNvPr id="0" name="Picture 1"/>
+                    <pic:cNvPicPr>
+                      <a:picLocks noChangeAspect="1" noChangeArrowheads="1"/>
+                    </pic:cNvPicPr>
+                  </pic:nvPicPr>
+                  <pic:blipFill>
+                    <a:blip r:embed="rId4">
+                      <a:extLst>
+                        <a:ext uri="{28A0092B-C50C-407E-A947-70E740481C1C}">
+                          <a14:useLocalDpi xmlns:a14="http://schemas.microsoft.com/office/drawing/2010/main" val="0"/>
+                        </a:ext>
+                      </a:extLst>
+                    </a:blip>
+                    <a:srcRect/>
+                    <a:stretch>
+                      <a:fillRect/>
+                    </a:stretch>
+                  </pic:blipFill>
+                  <pic:spPr bwMode="auto">
+                    <a:xfrm>
+                      <a:off x="0" y="0"/>
+                      <a:ext cx="3143885" cy="2560320"/>
+                    </a:xfrm>
+                    <a:prstGeom prst="rect">
+                      <a:avLst/>
+                    </a:prstGeom>
+                    <a:noFill/>
+                    <a:ln>
+                      <a:noFill/>
+                    </a:ln>
+                  </pic:spPr>
+                </pic:pic>
+              </a:graphicData>
+            </a:graphic>
+            <wp14:sizeRelH relativeFrom="page">
+              <wp14:pctWidth>0</wp14:pctWidth>
+            </wp14:sizeRelH>
+            <wp14:sizeRelV relativeFrom="page">
+              <wp14:pctHeight>0</wp14:pctHeight>
+            </wp14:sizeRelV>
+          </wp:anchor>
+        </w:drawing>
+      </w:r>
+      <w:r>
+        <w:rPr>
+          <w:rFonts w:asciiTheme="majorBidi" w:hAnsiTheme="majorBidi" w:cstheme="majorBidi"/>
+          <w:sz w:val="24"/>
+          <w:szCs w:val="24"/>
+        </w:rPr>
+        <w:t>Basically, the project is based on the subject of the phases of pure substances, more specifically, with the properties of pure substances during the process of vaporizing the substance (transforming the substance from the liquid state to the vapor one). This specific situation has three sub-states itself. 1- the substance being in the liquid state, 2- the substance being in the vapor state, 3- the state in between where the substance is in an inseparable state between both being liquid and vapor. The problem in hand is more concerned with the bridge between the 2</w:t>
+      </w:r>
+      <w:r>
+        <w:rPr>
+          <w:rFonts w:asciiTheme="majorBidi" w:hAnsiTheme="majorBidi" w:cstheme="majorBidi"/>
+          <w:sz w:val="24"/>
+          <w:szCs w:val="24"/>
+          <w:vertAlign w:val="superscript"/>
+        </w:rPr>
+        <w:t>nd</w:t>
+      </w:r>
+      <w:r>
+        <w:rPr>
+          <w:rFonts w:asciiTheme="majorBidi" w:hAnsiTheme="majorBidi" w:cstheme="majorBidi"/>
+          <w:sz w:val="24"/>
+          <w:szCs w:val="24"/>
+        </w:rPr>
+        <w:t xml:space="preserve"> and 3</w:t>
+      </w:r>
+      <w:r>
+        <w:rPr>
+          <w:rFonts w:asciiTheme="majorBidi" w:hAnsiTheme="majorBidi" w:cstheme="majorBidi"/>
+          <w:sz w:val="24"/>
+          <w:szCs w:val="24"/>
+          <w:vertAlign w:val="superscript"/>
+        </w:rPr>
+        <w:t>rd</w:t>
+      </w:r>
+      <w:r>
+        <w:rPr>
+          <w:rFonts w:asciiTheme="majorBidi" w:hAnsiTheme="majorBidi" w:cstheme="majorBidi"/>
+          <w:sz w:val="24"/>
+          <w:szCs w:val="24"/>
+        </w:rPr>
+        <w:t xml:space="preserve"> state. In other words, about the properties of a certain pure substance, which is water, during the transition from being in the inseparable state to being in the vapor state. Thermodynamics provides a diagram for describing both the pressure and volume of the substance during all of these states. This diagram is the </w:t>
+      </w:r>
+      <w:r>
+        <w:rPr>
+          <w:rFonts w:asciiTheme="majorBidi" w:hAnsiTheme="majorBidi" w:cstheme="majorBidi"/>
+          <w:i/>
+          <w:iCs/>
+          <w:sz w:val="24"/>
+          <w:szCs w:val="24"/>
+        </w:rPr>
+        <w:t>p-v diagram for pure substance</w:t>
+      </w:r>
+      <w:r>
+        <w:rPr>
+          <w:rFonts w:asciiTheme="majorBidi" w:hAnsiTheme="majorBidi" w:cstheme="majorBidi"/>
+          <w:i/>
+          <w:iCs/>
+          <w:sz w:val="24"/>
+          <w:szCs w:val="24"/>
+        </w:rPr>
+        <w:t xml:space="preserve"> (figure 1)</w:t>
+      </w:r>
+      <w:r>
+        <w:rPr>
+          <w:rFonts w:asciiTheme="majorBidi" w:hAnsiTheme="majorBidi" w:cstheme="majorBidi"/>
+          <w:sz w:val="24"/>
+          <w:szCs w:val="24"/>
+        </w:rPr>
+        <w:t>, which provides information about the relation between both the pressure and the volume of the substance during its transitions between the liquid and vapor states. Another useful information that can be extracted from this relation are; the boundary work and the bulk modulus of the substance, which are the work exerted by the substance on its surroundings while expanding during the transition (</w:t>
+      </w:r>
+      <w:r>
+        <w:rPr>
+          <w:rFonts w:asciiTheme="majorBidi" w:hAnsiTheme="majorBidi" w:cstheme="majorBidi"/>
+          <w:color w:val="333333"/>
+          <w:sz w:val="24"/>
+          <w:szCs w:val="24"/>
+          <w:shd w:val="clear" w:color="auto" w:fill="FFFFFF"/>
+        </w:rPr>
+        <w:t>Boundary Work</w:t>
+      </w:r>
+      <w:r>
+        <w:rPr>
+          <w:rFonts w:asciiTheme="majorBidi" w:hAnsiTheme="majorBidi" w:cstheme="majorBidi"/>
+          <w:color w:val="333333"/>
+          <w:sz w:val="24"/>
+          <w:szCs w:val="24"/>
+          <w:shd w:val="clear" w:color="auto" w:fill="FFFFFF"/>
+        </w:rPr>
+        <w:t>)</w:t>
+      </w:r>
+      <w:r>
+        <w:rPr>
+          <w:rFonts w:asciiTheme="majorBidi" w:hAnsiTheme="majorBidi" w:cstheme="majorBidi"/>
+          <w:sz w:val="24"/>
+          <w:szCs w:val="24"/>
+        </w:rPr>
+        <w:t>, and a constant which represents how resistant to compression the substance is (</w:t>
+      </w:r>
+      <w:r>
+        <w:rPr>
+          <w:rFonts w:asciiTheme="majorBidi" w:hAnsiTheme="majorBidi" w:cstheme="majorBidi"/>
+          <w:color w:val="333333"/>
+          <w:sz w:val="24"/>
+          <w:szCs w:val="24"/>
+          <w:shd w:val="clear" w:color="auto" w:fill="FFFFFF"/>
+        </w:rPr>
+        <w:t>Bulk modulus</w:t>
+      </w:r>
+      <w:r>
+        <w:rPr>
+          <w:rFonts w:asciiTheme="majorBidi" w:hAnsiTheme="majorBidi" w:cstheme="majorBidi"/>
+          <w:color w:val="333333"/>
+          <w:sz w:val="24"/>
+          <w:szCs w:val="24"/>
+          <w:shd w:val="clear" w:color="auto" w:fill="FFFFFF"/>
+        </w:rPr>
+        <w:t>)</w:t>
+      </w:r>
+      <w:r>
+        <w:rPr>
+          <w:rFonts w:asciiTheme="majorBidi" w:hAnsiTheme="majorBidi" w:cstheme="majorBidi"/>
+          <w:sz w:val="24"/>
+          <w:szCs w:val="24"/>
+        </w:rPr>
+        <w:t xml:space="preserve">, </w:t>
+      </w:r>
+      <w:r>
+        <w:rPr>
+          <w:rFonts w:asciiTheme="majorBidi" w:hAnsiTheme="majorBidi" w:cstheme="majorBidi"/>
+          <w:sz w:val="24"/>
+          <w:szCs w:val="24"/>
+        </w:rPr>
+        <w:t>respectively</w:t>
+      </w:r>
+      <w:r>
+        <w:rPr>
+          <w:rFonts w:asciiTheme="majorBidi" w:hAnsiTheme="majorBidi" w:cstheme="majorBidi"/>
+          <w:sz w:val="24"/>
+          <w:szCs w:val="24"/>
+        </w:rPr>
+        <w:t>. The goal of the project is to get these two pieces of information for water from the data that represents the p-v relation using analytical and numerical methods of interpolating, integration and differentiation on these data.</w:t>
+      </w:r>
+    </w:p>
+    <w:p>
+      <w:pPr>
         <w:spacing w:line="240" w:lineRule="auto"/>
         <w:rPr>
           <w:rFonts w:asciiTheme="majorBidi" w:hAnsiTheme="majorBidi" w:cstheme="majorBidi"/>
@@ -13,6 +450,20 @@
           <w:szCs w:val="24"/>
         </w:rPr>
       </w:pPr>
+    </w:p>
+    <w:p>
+      <w:pPr>
+        <w:spacing w:line="240" w:lineRule="auto"/>
+        <w:rPr>
+          <w:rFonts w:asciiTheme="majorBidi" w:hAnsiTheme="majorBidi" w:cstheme="majorBidi"/>
+          <w:b/>
+          <w:bCs/>
+          <w:sz w:val="24"/>
+          <w:szCs w:val="24"/>
+        </w:rPr>
+      </w:pPr>
+      <w:bookmarkStart w:id="0" w:name="_GoBack"/>
+      <w:bookmarkEnd w:id="0"/>
       <w:r>
         <w:rPr>
           <w:rFonts w:asciiTheme="majorBidi" w:hAnsiTheme="majorBidi" w:cstheme="majorBidi"/>
@@ -164,6 +615,7 @@
           <w:szCs w:val="24"/>
           <w:lang w:bidi="ar-EG"/>
         </w:rPr>
+        <w:lastRenderedPageBreak/>
         <w:t>Numerical integration:</w:t>
       </w:r>
     </w:p>
@@ -370,6 +822,7 @@
           <w:szCs w:val="24"/>
         </w:rPr>
       </w:pPr>
+      <w:proofErr w:type="spellStart"/>
       <w:r>
         <w:rPr>
           <w:rFonts w:asciiTheme="majorBidi" w:hAnsiTheme="majorBidi" w:cstheme="majorBidi"/>
@@ -377,8 +830,9 @@
           <w:sz w:val="24"/>
           <w:szCs w:val="24"/>
         </w:rPr>
-        <w:t>numerical_int( x, y)</w:t>
-      </w:r>
+        <w:t>numerical_int</w:t>
+      </w:r>
+      <w:proofErr w:type="spellEnd"/>
       <w:r>
         <w:rPr>
           <w:rFonts w:asciiTheme="majorBidi" w:hAnsiTheme="majorBidi" w:cstheme="majorBidi"/>
@@ -386,7 +840,7 @@
           <w:sz w:val="24"/>
           <w:szCs w:val="24"/>
         </w:rPr>
-        <w:t>:</w:t>
+        <w:t>( x, y):</w:t>
       </w:r>
     </w:p>
     <w:p>
@@ -448,23 +902,45 @@
           <w:lang w:bidi="ar-EG"/>
         </w:rPr>
       </w:pPr>
-      <w:r>
-        <w:rPr>
-          <w:rFonts w:asciiTheme="majorBidi" w:hAnsiTheme="majorBidi" w:cstheme="majorBidi"/>
-          <w:sz w:val="24"/>
-          <w:szCs w:val="24"/>
-          <w:lang w:bidi="ar-EG"/>
-        </w:rPr>
-        <w:t>numerical_diff(splines,values, x)</w:t>
-      </w:r>
-      <w:r>
-        <w:rPr>
-          <w:rFonts w:asciiTheme="majorBidi" w:hAnsiTheme="majorBidi" w:cstheme="majorBidi"/>
-          <w:sz w:val="24"/>
-          <w:szCs w:val="24"/>
-          <w:lang w:bidi="ar-EG"/>
-        </w:rPr>
-        <w:t>:</w:t>
+      <w:proofErr w:type="spellStart"/>
+      <w:r>
+        <w:rPr>
+          <w:rFonts w:asciiTheme="majorBidi" w:hAnsiTheme="majorBidi" w:cstheme="majorBidi"/>
+          <w:sz w:val="24"/>
+          <w:szCs w:val="24"/>
+          <w:lang w:bidi="ar-EG"/>
+        </w:rPr>
+        <w:t>numerical_diff</w:t>
+      </w:r>
+      <w:proofErr w:type="spellEnd"/>
+      <w:r>
+        <w:rPr>
+          <w:rFonts w:asciiTheme="majorBidi" w:hAnsiTheme="majorBidi" w:cstheme="majorBidi"/>
+          <w:sz w:val="24"/>
+          <w:szCs w:val="24"/>
+          <w:lang w:bidi="ar-EG"/>
+        </w:rPr>
+        <w:t>(</w:t>
+      </w:r>
+      <w:proofErr w:type="spellStart"/>
+      <w:r>
+        <w:rPr>
+          <w:rFonts w:asciiTheme="majorBidi" w:hAnsiTheme="majorBidi" w:cstheme="majorBidi"/>
+          <w:sz w:val="24"/>
+          <w:szCs w:val="24"/>
+          <w:lang w:bidi="ar-EG"/>
+        </w:rPr>
+        <w:t>splines,values</w:t>
+      </w:r>
+      <w:proofErr w:type="spellEnd"/>
+      <w:r>
+        <w:rPr>
+          <w:rFonts w:asciiTheme="majorBidi" w:hAnsiTheme="majorBidi" w:cstheme="majorBidi"/>
+          <w:sz w:val="24"/>
+          <w:szCs w:val="24"/>
+          <w:lang w:bidi="ar-EG"/>
+        </w:rPr>
+        <w:t>, x):</w:t>
       </w:r>
     </w:p>
     <w:p>
@@ -488,61 +964,7 @@
           <w:szCs w:val="24"/>
           <w:lang w:bidi="ar-EG"/>
         </w:rPr>
-        <w:t xml:space="preserve">The function takes the coefficients of each spline interval, the values of the volume and the point at which the derivative needs to be calculated and return the derivative. The function uses a difference of 1e-12 and handles three cases. The first case is if the given point is the last in the dataset, in this case it uses the backward difference. The second </w:t>
-      </w:r>
-      <w:r>
-        <w:rPr>
-          <w:rFonts w:asciiTheme="majorBidi" w:hAnsiTheme="majorBidi" w:cstheme="majorBidi"/>
-          <w:sz w:val="24"/>
-          <w:szCs w:val="24"/>
-          <w:lang w:bidi="ar-EG"/>
-        </w:rPr>
-        <w:t xml:space="preserve">case is if the given point is the </w:t>
-      </w:r>
-      <w:r>
-        <w:rPr>
-          <w:rFonts w:asciiTheme="majorBidi" w:hAnsiTheme="majorBidi" w:cstheme="majorBidi"/>
-          <w:sz w:val="24"/>
-          <w:szCs w:val="24"/>
-          <w:lang w:bidi="ar-EG"/>
-        </w:rPr>
-        <w:t>first</w:t>
-      </w:r>
-      <w:r>
-        <w:rPr>
-          <w:rFonts w:asciiTheme="majorBidi" w:hAnsiTheme="majorBidi" w:cstheme="majorBidi"/>
-          <w:sz w:val="24"/>
-          <w:szCs w:val="24"/>
-          <w:lang w:bidi="ar-EG"/>
-        </w:rPr>
-        <w:t xml:space="preserve"> in the dataset, in this case it uses the </w:t>
-      </w:r>
-      <w:r>
-        <w:rPr>
-          <w:rFonts w:asciiTheme="majorBidi" w:hAnsiTheme="majorBidi" w:cstheme="majorBidi"/>
-          <w:sz w:val="24"/>
-          <w:szCs w:val="24"/>
-          <w:lang w:bidi="ar-EG"/>
-        </w:rPr>
-        <w:t>forward</w:t>
-      </w:r>
-      <w:r>
-        <w:rPr>
-          <w:rFonts w:asciiTheme="majorBidi" w:hAnsiTheme="majorBidi" w:cstheme="majorBidi"/>
-          <w:sz w:val="24"/>
-          <w:szCs w:val="24"/>
-          <w:lang w:bidi="ar-EG"/>
-        </w:rPr>
-        <w:t xml:space="preserve"> difference</w:t>
-      </w:r>
-      <w:r>
-        <w:rPr>
-          <w:rFonts w:asciiTheme="majorBidi" w:hAnsiTheme="majorBidi" w:cstheme="majorBidi"/>
-          <w:sz w:val="24"/>
-          <w:szCs w:val="24"/>
-          <w:lang w:bidi="ar-EG"/>
-        </w:rPr>
-        <w:t>. Otherwise, it uses the centered difference method.</w:t>
+        <w:t>The function takes the coefficients of each spline interval, the values of the volume and the point at which the derivative needs to be calculated and return the derivative. The function uses a difference of 1e-12 and handles three cases. The first case is if the given point is the last in the dataset, in this case it uses the backward difference. The second case is if the given point is the first in the dataset, in this case it uses the forward difference. Otherwise, it uses the centered difference method.</w:t>
       </w:r>
     </w:p>
     <w:p>
@@ -566,23 +988,25 @@
           <w:lang w:bidi="ar-EG"/>
         </w:rPr>
       </w:pPr>
-      <w:r>
-        <w:rPr>
-          <w:rFonts w:asciiTheme="majorBidi" w:hAnsiTheme="majorBidi" w:cstheme="majorBidi"/>
-          <w:sz w:val="24"/>
-          <w:szCs w:val="24"/>
-          <w:lang w:bidi="ar-EG"/>
-        </w:rPr>
-        <w:t>range_diff( splines,values,x1,x2)</w:t>
-      </w:r>
-      <w:r>
-        <w:rPr>
-          <w:rFonts w:asciiTheme="majorBidi" w:hAnsiTheme="majorBidi" w:cstheme="majorBidi"/>
-          <w:sz w:val="24"/>
-          <w:szCs w:val="24"/>
-          <w:lang w:bidi="ar-EG"/>
-        </w:rPr>
-        <w:t>:</w:t>
+      <w:proofErr w:type="spellStart"/>
+      <w:r>
+        <w:rPr>
+          <w:rFonts w:asciiTheme="majorBidi" w:hAnsiTheme="majorBidi" w:cstheme="majorBidi"/>
+          <w:sz w:val="24"/>
+          <w:szCs w:val="24"/>
+          <w:lang w:bidi="ar-EG"/>
+        </w:rPr>
+        <w:t>range_diff</w:t>
+      </w:r>
+      <w:proofErr w:type="spellEnd"/>
+      <w:r>
+        <w:rPr>
+          <w:rFonts w:asciiTheme="majorBidi" w:hAnsiTheme="majorBidi" w:cstheme="majorBidi"/>
+          <w:sz w:val="24"/>
+          <w:szCs w:val="24"/>
+          <w:lang w:bidi="ar-EG"/>
+        </w:rPr>
+        <w:t>( splines,values,x1,x2):</w:t>
       </w:r>
     </w:p>
     <w:p>
@@ -606,97 +1030,7 @@
           <w:szCs w:val="24"/>
           <w:lang w:bidi="ar-EG"/>
         </w:rPr>
-        <w:t>The function takes the coefficients of each spline interval, the values of the volume and the</w:t>
-      </w:r>
-      <w:r>
-        <w:rPr>
-          <w:rFonts w:asciiTheme="majorBidi" w:hAnsiTheme="majorBidi" w:cstheme="majorBidi"/>
-          <w:sz w:val="24"/>
-          <w:szCs w:val="24"/>
-          <w:lang w:bidi="ar-EG"/>
-        </w:rPr>
-        <w:t xml:space="preserve"> two</w:t>
-      </w:r>
-      <w:r>
-        <w:rPr>
-          <w:rFonts w:asciiTheme="majorBidi" w:hAnsiTheme="majorBidi" w:cstheme="majorBidi"/>
-          <w:sz w:val="24"/>
-          <w:szCs w:val="24"/>
-          <w:lang w:bidi="ar-EG"/>
-        </w:rPr>
-        <w:t xml:space="preserve"> point</w:t>
-      </w:r>
-      <w:r>
-        <w:rPr>
-          <w:rFonts w:asciiTheme="majorBidi" w:hAnsiTheme="majorBidi" w:cstheme="majorBidi"/>
-          <w:sz w:val="24"/>
-          <w:szCs w:val="24"/>
-          <w:lang w:bidi="ar-EG"/>
-        </w:rPr>
-        <w:t>s</w:t>
-      </w:r>
-      <w:r>
-        <w:rPr>
-          <w:rFonts w:asciiTheme="majorBidi" w:hAnsiTheme="majorBidi" w:cstheme="majorBidi"/>
-          <w:sz w:val="24"/>
-          <w:szCs w:val="24"/>
-          <w:lang w:bidi="ar-EG"/>
-        </w:rPr>
-        <w:t xml:space="preserve"> </w:t>
-      </w:r>
-      <w:r>
-        <w:rPr>
-          <w:rFonts w:asciiTheme="majorBidi" w:hAnsiTheme="majorBidi" w:cstheme="majorBidi"/>
-          <w:sz w:val="24"/>
-          <w:szCs w:val="24"/>
-          <w:lang w:bidi="ar-EG"/>
-        </w:rPr>
-        <w:t>between</w:t>
-      </w:r>
-      <w:r>
-        <w:rPr>
-          <w:rFonts w:asciiTheme="majorBidi" w:hAnsiTheme="majorBidi" w:cstheme="majorBidi"/>
-          <w:sz w:val="24"/>
-          <w:szCs w:val="24"/>
-          <w:lang w:bidi="ar-EG"/>
-        </w:rPr>
-        <w:t xml:space="preserve"> which the derivative needs to be calculated and return </w:t>
-      </w:r>
-      <w:r>
-        <w:rPr>
-          <w:rFonts w:asciiTheme="majorBidi" w:hAnsiTheme="majorBidi" w:cstheme="majorBidi"/>
-          <w:sz w:val="24"/>
-          <w:szCs w:val="24"/>
-          <w:lang w:bidi="ar-EG"/>
-        </w:rPr>
-        <w:t>a vector containing the</w:t>
-      </w:r>
-      <w:r>
-        <w:rPr>
-          <w:rFonts w:asciiTheme="majorBidi" w:hAnsiTheme="majorBidi" w:cstheme="majorBidi"/>
-          <w:sz w:val="24"/>
-          <w:szCs w:val="24"/>
-          <w:lang w:bidi="ar-EG"/>
-        </w:rPr>
-        <w:t xml:space="preserve"> derivative</w:t>
-      </w:r>
-      <w:r>
-        <w:rPr>
-          <w:rFonts w:asciiTheme="majorBidi" w:hAnsiTheme="majorBidi" w:cstheme="majorBidi"/>
-          <w:sz w:val="24"/>
-          <w:szCs w:val="24"/>
-          <w:lang w:bidi="ar-EG"/>
-        </w:rPr>
-        <w:t xml:space="preserve"> at each point.</w:t>
-      </w:r>
-      <w:r>
-        <w:rPr>
-          <w:rFonts w:asciiTheme="majorBidi" w:hAnsiTheme="majorBidi" w:cstheme="majorBidi"/>
-          <w:sz w:val="24"/>
-          <w:szCs w:val="24"/>
-          <w:lang w:bidi="ar-EG"/>
-        </w:rPr>
-        <w:t xml:space="preserve"> </w:t>
+        <w:t xml:space="preserve">The function takes the coefficients of each spline interval, the values of the volume and the two points between which the derivative needs to be calculated and return a vector containing the derivative at each point. </w:t>
       </w:r>
       <w:r>
         <w:rPr>
@@ -707,8 +1041,303 @@
         </w:rPr>
         <w:t>The function loops over the given interval with a step of 0.1 and calculated the derivative for each value.</w:t>
       </w:r>
-      <w:bookmarkStart w:id="0" w:name="_GoBack"/>
-      <w:bookmarkEnd w:id="0"/>
+    </w:p>
+    <w:p>
+      <w:pPr>
+        <w:rPr>
+          <w:rFonts w:asciiTheme="majorBidi" w:hAnsiTheme="majorBidi" w:cstheme="majorBidi"/>
+          <w:sz w:val="24"/>
+          <w:szCs w:val="24"/>
+          <w:rtl/>
+          <w:lang w:bidi="ar-EG"/>
+        </w:rPr>
+      </w:pPr>
+      <w:r>
+        <w:rPr>
+          <w:rFonts w:asciiTheme="majorBidi" w:hAnsiTheme="majorBidi" w:cstheme="majorBidi"/>
+          <w:sz w:val="24"/>
+          <w:szCs w:val="24"/>
+          <w:rtl/>
+          <w:lang w:bidi="ar-EG"/>
+        </w:rPr>
+        <w:br w:type="page"/>
+      </w:r>
+    </w:p>
+    <w:p>
+      <w:pPr>
+        <w:jc w:val="both"/>
+        <w:rPr>
+          <w:rFonts w:asciiTheme="majorBidi" w:hAnsiTheme="majorBidi" w:cstheme="majorBidi"/>
+          <w:b/>
+          <w:bCs/>
+          <w:sz w:val="28"/>
+          <w:szCs w:val="28"/>
+        </w:rPr>
+      </w:pPr>
+      <w:r>
+        <w:rPr>
+          <w:rFonts w:asciiTheme="majorBidi" w:hAnsiTheme="majorBidi" w:cstheme="majorBidi"/>
+          <w:b/>
+          <w:bCs/>
+          <w:sz w:val="28"/>
+          <w:szCs w:val="28"/>
+        </w:rPr>
+        <w:lastRenderedPageBreak/>
+        <w:t>Conclusion and Future Work</w:t>
+      </w:r>
+    </w:p>
+    <w:p>
+      <w:pPr>
+        <w:jc w:val="both"/>
+        <w:rPr>
+          <w:rFonts w:asciiTheme="majorBidi" w:hAnsiTheme="majorBidi" w:cstheme="majorBidi"/>
+          <w:sz w:val="24"/>
+          <w:szCs w:val="24"/>
+          <w:rtl/>
+          <w:lang w:bidi="ar-EG"/>
+        </w:rPr>
+      </w:pPr>
+      <w:r>
+        <w:rPr>
+          <w:rFonts w:asciiTheme="majorBidi" w:hAnsiTheme="majorBidi" w:cstheme="majorBidi"/>
+          <w:sz w:val="24"/>
+          <w:szCs w:val="24"/>
+        </w:rPr>
+        <w:t>The conclusion of the project is our software that is capable of extracting both the boundary work and the bulk modulus of water based on two points that are in the range of the data provided. Possible future work might include performing extrapolation on the given data to be able to take any possible values for v even if it is not in the given data’s range. Also, we could import the data for different substances to be able to get the same information for several substances other than water.</w:t>
+      </w:r>
+    </w:p>
+    <w:p>
+      <w:pPr>
+        <w:rPr>
+          <w:rFonts w:asciiTheme="majorBidi" w:hAnsiTheme="majorBidi" w:cstheme="majorBidi"/>
+          <w:sz w:val="24"/>
+          <w:szCs w:val="24"/>
+        </w:rPr>
+      </w:pPr>
+    </w:p>
+    <w:p>
+      <w:pPr>
+        <w:jc w:val="both"/>
+        <w:rPr>
+          <w:rFonts w:asciiTheme="majorBidi" w:hAnsiTheme="majorBidi" w:cstheme="majorBidi"/>
+          <w:sz w:val="24"/>
+          <w:szCs w:val="24"/>
+        </w:rPr>
+      </w:pPr>
+    </w:p>
+    <w:p>
+      <w:pPr>
+        <w:rPr>
+          <w:rFonts w:asciiTheme="majorBidi" w:hAnsiTheme="majorBidi" w:cstheme="majorBidi"/>
+          <w:b/>
+          <w:bCs/>
+          <w:sz w:val="28"/>
+          <w:szCs w:val="28"/>
+        </w:rPr>
+      </w:pPr>
+      <w:r>
+        <w:rPr>
+          <w:rFonts w:asciiTheme="majorBidi" w:hAnsiTheme="majorBidi" w:cstheme="majorBidi"/>
+          <w:b/>
+          <w:bCs/>
+          <w:sz w:val="28"/>
+          <w:szCs w:val="28"/>
+        </w:rPr>
+        <w:br w:type="page"/>
+      </w:r>
+    </w:p>
+    <w:p>
+      <w:pPr>
+        <w:jc w:val="both"/>
+        <w:rPr>
+          <w:rFonts w:asciiTheme="majorBidi" w:hAnsiTheme="majorBidi" w:cstheme="majorBidi"/>
+          <w:b/>
+          <w:bCs/>
+          <w:sz w:val="28"/>
+          <w:szCs w:val="28"/>
+        </w:rPr>
+      </w:pPr>
+      <w:r>
+        <w:rPr>
+          <w:rFonts w:asciiTheme="majorBidi" w:hAnsiTheme="majorBidi" w:cstheme="majorBidi"/>
+          <w:b/>
+          <w:bCs/>
+          <w:sz w:val="28"/>
+          <w:szCs w:val="28"/>
+        </w:rPr>
+        <w:lastRenderedPageBreak/>
+        <w:t xml:space="preserve">References </w:t>
+      </w:r>
+    </w:p>
+    <w:p>
+      <w:pPr>
+        <w:rPr>
+          <w:rFonts w:asciiTheme="majorBidi" w:hAnsiTheme="majorBidi" w:cstheme="majorBidi"/>
+          <w:sz w:val="24"/>
+          <w:szCs w:val="24"/>
+        </w:rPr>
+      </w:pPr>
+    </w:p>
+    <w:p>
+      <w:pPr>
+        <w:spacing w:line="240" w:lineRule="auto"/>
+        <w:rPr>
+          <w:rFonts w:asciiTheme="majorBidi" w:hAnsiTheme="majorBidi" w:cstheme="majorBidi"/>
+          <w:color w:val="333333"/>
+          <w:sz w:val="24"/>
+          <w:szCs w:val="24"/>
+          <w:shd w:val="clear" w:color="auto" w:fill="FFFFFF"/>
+        </w:rPr>
+      </w:pPr>
+      <w:r>
+        <w:rPr>
+          <w:rFonts w:asciiTheme="majorBidi" w:hAnsiTheme="majorBidi" w:cstheme="majorBidi"/>
+          <w:color w:val="333333"/>
+          <w:sz w:val="24"/>
+          <w:szCs w:val="24"/>
+          <w:shd w:val="clear" w:color="auto" w:fill="FFFFFF"/>
+        </w:rPr>
+        <w:t>Boundary Work. (n.d.). Retrieved fro</w:t>
+      </w:r>
+      <w:r>
+        <w:rPr>
+          <w:rFonts w:asciiTheme="majorBidi" w:hAnsiTheme="majorBidi" w:cstheme="majorBidi"/>
+          <w:color w:val="333333"/>
+          <w:sz w:val="24"/>
+          <w:szCs w:val="24"/>
+          <w:shd w:val="clear" w:color="auto" w:fill="FFFFFF"/>
+        </w:rPr>
+        <w:t>m</w:t>
+      </w:r>
+      <w:r>
+        <w:rPr>
+          <w:rFonts w:asciiTheme="majorBidi" w:hAnsiTheme="majorBidi" w:cstheme="majorBidi"/>
+          <w:color w:val="333333"/>
+          <w:sz w:val="24"/>
+          <w:szCs w:val="24"/>
+          <w:shd w:val="clear" w:color="auto" w:fill="FFFFFF"/>
+        </w:rPr>
+        <w:tab/>
+      </w:r>
+      <w:hyperlink r:id="rId5" w:history="1">
+        <w:r>
+          <w:rPr>
+            <w:rStyle w:val="Hyperlink"/>
+            <w:rFonts w:asciiTheme="majorBidi" w:hAnsiTheme="majorBidi" w:cstheme="majorBidi"/>
+            <w:sz w:val="24"/>
+            <w:szCs w:val="24"/>
+            <w:shd w:val="clear" w:color="auto" w:fill="FFFFFF"/>
+          </w:rPr>
+          <w:t>http://www.mhhe.com/engcs/mech/cengel/notes/BoundaryWork.html</w:t>
+        </w:r>
+      </w:hyperlink>
+      <w:r>
+        <w:rPr>
+          <w:rFonts w:asciiTheme="majorBidi" w:hAnsiTheme="majorBidi" w:cstheme="majorBidi"/>
+          <w:color w:val="333333"/>
+          <w:sz w:val="24"/>
+          <w:szCs w:val="24"/>
+          <w:shd w:val="clear" w:color="auto" w:fill="FFFFFF"/>
+        </w:rPr>
+        <w:t>.</w:t>
+      </w:r>
+    </w:p>
+    <w:p>
+      <w:pPr>
+        <w:spacing w:line="240" w:lineRule="auto"/>
+        <w:rPr>
+          <w:rFonts w:asciiTheme="majorBidi" w:hAnsiTheme="majorBidi" w:cstheme="majorBidi"/>
+          <w:color w:val="333333"/>
+          <w:sz w:val="24"/>
+          <w:szCs w:val="24"/>
+          <w:shd w:val="clear" w:color="auto" w:fill="FFFFFF"/>
+        </w:rPr>
+      </w:pPr>
+    </w:p>
+    <w:p>
+      <w:pPr>
+        <w:spacing w:line="240" w:lineRule="auto"/>
+        <w:rPr>
+          <w:rFonts w:asciiTheme="majorBidi" w:hAnsiTheme="majorBidi" w:cstheme="majorBidi"/>
+          <w:color w:val="333333"/>
+          <w:sz w:val="24"/>
+          <w:szCs w:val="24"/>
+          <w:shd w:val="clear" w:color="auto" w:fill="FFFFFF"/>
+        </w:rPr>
+      </w:pPr>
+      <w:r>
+        <w:rPr>
+          <w:rFonts w:asciiTheme="majorBidi" w:hAnsiTheme="majorBidi" w:cstheme="majorBidi"/>
+          <w:color w:val="333333"/>
+          <w:sz w:val="24"/>
+          <w:szCs w:val="24"/>
+          <w:shd w:val="clear" w:color="auto" w:fill="FFFFFF"/>
+        </w:rPr>
+        <w:t xml:space="preserve">Bulk modulus. (2019, November 11). Retrieved from </w:t>
+      </w:r>
+      <w:r>
+        <w:rPr>
+          <w:rFonts w:asciiTheme="majorBidi" w:hAnsiTheme="majorBidi" w:cstheme="majorBidi"/>
+          <w:color w:val="333333"/>
+          <w:sz w:val="24"/>
+          <w:szCs w:val="24"/>
+          <w:shd w:val="clear" w:color="auto" w:fill="FFFFFF"/>
+        </w:rPr>
+        <w:tab/>
+      </w:r>
+      <w:hyperlink r:id="rId6" w:history="1">
+        <w:r>
+          <w:rPr>
+            <w:rStyle w:val="Hyperlink"/>
+            <w:rFonts w:asciiTheme="majorBidi" w:hAnsiTheme="majorBidi" w:cstheme="majorBidi"/>
+            <w:sz w:val="24"/>
+            <w:szCs w:val="24"/>
+            <w:shd w:val="clear" w:color="auto" w:fill="FFFFFF"/>
+          </w:rPr>
+          <w:t>https://en.wikipedia.org/wiki/Bulk_modulus</w:t>
+        </w:r>
+      </w:hyperlink>
+      <w:r>
+        <w:rPr>
+          <w:rFonts w:asciiTheme="majorBidi" w:hAnsiTheme="majorBidi" w:cstheme="majorBidi"/>
+          <w:color w:val="333333"/>
+          <w:sz w:val="24"/>
+          <w:szCs w:val="24"/>
+          <w:shd w:val="clear" w:color="auto" w:fill="FFFFFF"/>
+        </w:rPr>
+        <w:t>.</w:t>
+      </w:r>
+    </w:p>
+    <w:p>
+      <w:pPr>
+        <w:spacing w:line="240" w:lineRule="auto"/>
+        <w:rPr>
+          <w:rFonts w:asciiTheme="majorBidi" w:hAnsiTheme="majorBidi" w:cstheme="majorBidi"/>
+          <w:color w:val="333333"/>
+          <w:sz w:val="24"/>
+          <w:szCs w:val="24"/>
+          <w:shd w:val="clear" w:color="auto" w:fill="FFFFFF"/>
+        </w:rPr>
+      </w:pPr>
+    </w:p>
+    <w:p>
+      <w:pPr>
+        <w:jc w:val="center"/>
+      </w:pPr>
+    </w:p>
+    <w:p>
+      <w:pPr>
+        <w:autoSpaceDE w:val="0"/>
+        <w:autoSpaceDN w:val="0"/>
+        <w:adjustRightInd w:val="0"/>
+        <w:spacing w:after="0" w:line="240" w:lineRule="auto"/>
+        <w:rPr>
+          <w:rFonts w:asciiTheme="majorBidi" w:hAnsiTheme="majorBidi" w:cstheme="majorBidi"/>
+          <w:sz w:val="24"/>
+          <w:szCs w:val="24"/>
+          <w:lang w:bidi="ar-EG"/>
+        </w:rPr>
+      </w:pPr>
     </w:p>
     <w:p>
       <w:pPr>
@@ -854,6 +1483,7 @@
     <w:lsdException w:name="HTML Sample" w:semiHidden="1" w:unhideWhenUsed="1"/>
     <w:lsdException w:name="HTML Typewriter" w:semiHidden="1" w:unhideWhenUsed="1"/>
     <w:lsdException w:name="HTML Variable" w:semiHidden="1" w:unhideWhenUsed="1"/>
+    <w:lsdException w:name="Normal Table" w:semiHidden="1" w:unhideWhenUsed="1"/>
     <w:lsdException w:name="annotation subject" w:semiHidden="1" w:unhideWhenUsed="1"/>
     <w:lsdException w:name="No List" w:semiHidden="1" w:unhideWhenUsed="1"/>
     <w:lsdException w:name="Outline List 1" w:semiHidden="1" w:unhideWhenUsed="1"/>
@@ -900,8 +1530,10 @@
     <w:lsdException w:name="Table Subtle 2" w:semiHidden="1" w:unhideWhenUsed="1"/>
     <w:lsdException w:name="Table Web 1" w:semiHidden="1" w:unhideWhenUsed="1"/>
     <w:lsdException w:name="Table Web 2" w:semiHidden="1" w:unhideWhenUsed="1"/>
+    <w:lsdException w:name="Table Web 3" w:semiHidden="1" w:unhideWhenUsed="1"/>
     <w:lsdException w:name="Balloon Text" w:semiHidden="1" w:unhideWhenUsed="1"/>
     <w:lsdException w:name="Table Grid" w:uiPriority="39"/>
+    <w:lsdException w:name="Table Theme" w:semiHidden="1" w:unhideWhenUsed="1"/>
     <w:lsdException w:name="Placeholder Text" w:semiHidden="1"/>
     <w:lsdException w:name="No Spacing" w:uiPriority="1" w:qFormat="1"/>
     <w:lsdException w:name="Light Shading" w:uiPriority="60"/>
@@ -1162,6 +1794,36 @@
     <w:rsid w:val="002F30BC"/>
     <w:rPr>
       <w:color w:val="808080"/>
+    </w:rPr>
+  </w:style>
+  <w:style w:type="paragraph" w:styleId="Caption">
+    <w:name w:val="caption"/>
+    <w:basedOn w:val="Normal"/>
+    <w:next w:val="Normal"/>
+    <w:uiPriority w:val="35"/>
+    <w:unhideWhenUsed/>
+    <w:qFormat/>
+    <w:rsid w:val="00EC7B90"/>
+    <w:pPr>
+      <w:spacing w:after="200" w:line="240" w:lineRule="auto"/>
+    </w:pPr>
+    <w:rPr>
+      <w:i/>
+      <w:iCs/>
+      <w:color w:val="44546A" w:themeColor="text2"/>
+      <w:sz w:val="18"/>
+      <w:szCs w:val="18"/>
+    </w:rPr>
+  </w:style>
+  <w:style w:type="character" w:styleId="Hyperlink">
+    <w:name w:val="Hyperlink"/>
+    <w:basedOn w:val="DefaultParagraphFont"/>
+    <w:uiPriority w:val="99"/>
+    <w:unhideWhenUsed/>
+    <w:rsid w:val="00EC7B90"/>
+    <w:rPr>
+      <w:color w:val="0563C1" w:themeColor="hyperlink"/>
+      <w:u w:val="single"/>
     </w:rPr>
   </w:style>
 </w:styles>

</xml_diff>